<commit_message>
#added some hashFunctions and completed the table.
</commit_message>
<xml_diff>
--- a/30414/Ghiurau A. Alexandra Cristina/Assignment 7 - Hash Tables - Chaining/Instructions.docx
+++ b/30414/Ghiurau A. Alexandra Cristina/Assignment 7 - Hash Tables - Chaining/Instructions.docx
@@ -530,7 +530,15 @@
                 <w:sz w:val="24"/>
                 <w:szCs w:val="24"/>
               </w:rPr>
-              <w:t>3.159</w:t>
+              <w:t>3.</w:t>
+            </w:r>
+            <w:r>
+              <w:rPr>
+                <w:rFonts w:ascii="Times New Roman" w:hAnsi="Times New Roman" w:cs="Times New Roman"/>
+                <w:sz w:val="24"/>
+                <w:szCs w:val="24"/>
+              </w:rPr>
+              <w:t>072</w:t>
             </w:r>
           </w:p>
         </w:tc>
@@ -613,7 +621,15 @@
                 <w:sz w:val="24"/>
                 <w:szCs w:val="24"/>
               </w:rPr>
-              <w:t>2.649</w:t>
+              <w:t>2.</w:t>
+            </w:r>
+            <w:r>
+              <w:rPr>
+                <w:rFonts w:ascii="Times New Roman" w:hAnsi="Times New Roman" w:cs="Times New Roman"/>
+                <w:sz w:val="24"/>
+                <w:szCs w:val="24"/>
+              </w:rPr>
+              <w:t>163</w:t>
             </w:r>
           </w:p>
         </w:tc>
@@ -696,7 +712,7 @@
                 <w:sz w:val="24"/>
                 <w:szCs w:val="24"/>
               </w:rPr>
-              <w:t>2.664</w:t>
+              <w:t>1.523</w:t>
             </w:r>
           </w:p>
         </w:tc>
@@ -779,7 +795,7 @@
                 <w:sz w:val="24"/>
                 <w:szCs w:val="24"/>
               </w:rPr>
-              <w:t>2.694</w:t>
+              <w:t>1.280</w:t>
             </w:r>
           </w:p>
         </w:tc>
@@ -862,7 +878,7 @@
                 <w:sz w:val="24"/>
                 <w:szCs w:val="24"/>
               </w:rPr>
-              <w:t>2.740</w:t>
+              <w:t>1.053</w:t>
             </w:r>
           </w:p>
         </w:tc>
@@ -945,10 +961,8 @@
                 <w:sz w:val="24"/>
                 <w:szCs w:val="24"/>
               </w:rPr>
-              <w:t>2.758</w:t>
-            </w:r>
-            <w:bookmarkStart w:id="0" w:name="_GoBack"/>
-            <w:bookmarkEnd w:id="0"/>
+              <w:t>1.024</w:t>
+            </w:r>
           </w:p>
         </w:tc>
       </w:tr>
@@ -1024,7 +1038,7 @@
                 <w:sz w:val="24"/>
                 <w:szCs w:val="24"/>
               </w:rPr>
-              <w:t>3.072</w:t>
+              <w:t>3.159</w:t>
             </w:r>
           </w:p>
         </w:tc>
@@ -1099,7 +1113,15 @@
                 <w:sz w:val="24"/>
                 <w:szCs w:val="24"/>
               </w:rPr>
-              <w:t>2.163</w:t>
+              <w:t>2.</w:t>
+            </w:r>
+            <w:r>
+              <w:rPr>
+                <w:rFonts w:ascii="Times New Roman" w:hAnsi="Times New Roman" w:cs="Times New Roman"/>
+                <w:sz w:val="24"/>
+                <w:szCs w:val="24"/>
+              </w:rPr>
+              <w:t>649</w:t>
             </w:r>
           </w:p>
         </w:tc>
@@ -1174,7 +1196,7 @@
                 <w:sz w:val="24"/>
                 <w:szCs w:val="24"/>
               </w:rPr>
-              <w:t>1.523</w:t>
+              <w:t>2.664</w:t>
             </w:r>
           </w:p>
         </w:tc>
@@ -1249,7 +1271,7 @@
                 <w:sz w:val="24"/>
                 <w:szCs w:val="24"/>
               </w:rPr>
-              <w:t>1.280</w:t>
+              <w:t>2.694</w:t>
             </w:r>
           </w:p>
         </w:tc>
@@ -1324,7 +1346,7 @@
                 <w:sz w:val="24"/>
                 <w:szCs w:val="24"/>
               </w:rPr>
-              <w:t>1.053</w:t>
+              <w:t>2.740</w:t>
             </w:r>
           </w:p>
         </w:tc>
@@ -1399,7 +1421,7 @@
                 <w:sz w:val="24"/>
                 <w:szCs w:val="24"/>
               </w:rPr>
-              <w:t>1.024</w:t>
+              <w:t>2.749</w:t>
             </w:r>
           </w:p>
         </w:tc>
@@ -1470,6 +1492,14 @@
                 <w:szCs w:val="24"/>
               </w:rPr>
             </w:pPr>
+            <w:r>
+              <w:rPr>
+                <w:rFonts w:ascii="Times New Roman" w:hAnsi="Times New Roman" w:cs="Times New Roman"/>
+                <w:sz w:val="24"/>
+                <w:szCs w:val="24"/>
+              </w:rPr>
+              <w:t>3.009</w:t>
+            </w:r>
           </w:p>
         </w:tc>
       </w:tr>
@@ -1537,6 +1567,14 @@
                 <w:szCs w:val="24"/>
               </w:rPr>
             </w:pPr>
+            <w:r>
+              <w:rPr>
+                <w:rFonts w:ascii="Times New Roman" w:hAnsi="Times New Roman" w:cs="Times New Roman"/>
+                <w:sz w:val="24"/>
+                <w:szCs w:val="24"/>
+              </w:rPr>
+              <w:t>2.063</w:t>
+            </w:r>
           </w:p>
         </w:tc>
       </w:tr>
@@ -1604,6 +1642,14 @@
                 <w:szCs w:val="24"/>
               </w:rPr>
             </w:pPr>
+            <w:r>
+              <w:rPr>
+                <w:rFonts w:ascii="Times New Roman" w:hAnsi="Times New Roman" w:cs="Times New Roman"/>
+                <w:sz w:val="24"/>
+                <w:szCs w:val="24"/>
+              </w:rPr>
+              <w:t>1.516</w:t>
+            </w:r>
           </w:p>
         </w:tc>
       </w:tr>
@@ -1671,6 +1717,14 @@
                 <w:szCs w:val="24"/>
               </w:rPr>
             </w:pPr>
+            <w:r>
+              <w:rPr>
+                <w:rFonts w:ascii="Times New Roman" w:hAnsi="Times New Roman" w:cs="Times New Roman"/>
+                <w:sz w:val="24"/>
+                <w:szCs w:val="24"/>
+              </w:rPr>
+              <w:t>1.311</w:t>
+            </w:r>
           </w:p>
         </w:tc>
       </w:tr>
@@ -1738,6 +1792,14 @@
                 <w:szCs w:val="24"/>
               </w:rPr>
             </w:pPr>
+            <w:r>
+              <w:rPr>
+                <w:rFonts w:ascii="Times New Roman" w:hAnsi="Times New Roman" w:cs="Times New Roman"/>
+                <w:sz w:val="24"/>
+                <w:szCs w:val="24"/>
+              </w:rPr>
+              <w:t>1.014</w:t>
+            </w:r>
           </w:p>
         </w:tc>
       </w:tr>
@@ -1805,6 +1867,14 @@
                 <w:szCs w:val="24"/>
               </w:rPr>
             </w:pPr>
+            <w:r>
+              <w:rPr>
+                <w:rFonts w:ascii="Times New Roman" w:hAnsi="Times New Roman" w:cs="Times New Roman"/>
+                <w:sz w:val="24"/>
+                <w:szCs w:val="24"/>
+              </w:rPr>
+              <w:t>1.034</w:t>
+            </w:r>
           </w:p>
         </w:tc>
       </w:tr>
@@ -1882,6 +1952,14 @@
                 <w:szCs w:val="24"/>
               </w:rPr>
             </w:pPr>
+            <w:r>
+              <w:rPr>
+                <w:rFonts w:ascii="Times New Roman" w:hAnsi="Times New Roman" w:cs="Times New Roman"/>
+                <w:sz w:val="24"/>
+                <w:szCs w:val="24"/>
+              </w:rPr>
+              <w:t>2.922</w:t>
+            </w:r>
           </w:p>
         </w:tc>
       </w:tr>
@@ -1949,6 +2027,14 @@
                 <w:szCs w:val="24"/>
               </w:rPr>
             </w:pPr>
+            <w:r>
+              <w:rPr>
+                <w:rFonts w:ascii="Times New Roman" w:hAnsi="Times New Roman" w:cs="Times New Roman"/>
+                <w:sz w:val="24"/>
+                <w:szCs w:val="24"/>
+              </w:rPr>
+              <w:t>2.004</w:t>
+            </w:r>
           </w:p>
         </w:tc>
       </w:tr>
@@ -2016,6 +2102,14 @@
                 <w:szCs w:val="24"/>
               </w:rPr>
             </w:pPr>
+            <w:r>
+              <w:rPr>
+                <w:rFonts w:ascii="Times New Roman" w:hAnsi="Times New Roman" w:cs="Times New Roman"/>
+                <w:sz w:val="24"/>
+                <w:szCs w:val="24"/>
+              </w:rPr>
+              <w:t>1.529</w:t>
+            </w:r>
           </w:p>
         </w:tc>
       </w:tr>
@@ -2083,6 +2177,14 @@
                 <w:szCs w:val="24"/>
               </w:rPr>
             </w:pPr>
+            <w:r>
+              <w:rPr>
+                <w:rFonts w:ascii="Times New Roman" w:hAnsi="Times New Roman" w:cs="Times New Roman"/>
+                <w:sz w:val="24"/>
+                <w:szCs w:val="24"/>
+              </w:rPr>
+              <w:t>1.191</w:t>
+            </w:r>
           </w:p>
         </w:tc>
       </w:tr>
@@ -2150,6 +2252,14 @@
                 <w:szCs w:val="24"/>
               </w:rPr>
             </w:pPr>
+            <w:r>
+              <w:rPr>
+                <w:rFonts w:ascii="Times New Roman" w:hAnsi="Times New Roman" w:cs="Times New Roman"/>
+                <w:sz w:val="24"/>
+                <w:szCs w:val="24"/>
+              </w:rPr>
+              <w:t>0.994</w:t>
+            </w:r>
           </w:p>
         </w:tc>
       </w:tr>
@@ -2217,6 +2327,14 @@
                 <w:szCs w:val="24"/>
               </w:rPr>
             </w:pPr>
+            <w:r>
+              <w:rPr>
+                <w:rFonts w:ascii="Times New Roman" w:hAnsi="Times New Roman" w:cs="Times New Roman"/>
+                <w:sz w:val="24"/>
+                <w:szCs w:val="24"/>
+              </w:rPr>
+              <w:t>0.953</w:t>
+            </w:r>
           </w:p>
         </w:tc>
       </w:tr>
@@ -2229,6 +2347,8 @@
           <w:szCs w:val="24"/>
         </w:rPr>
       </w:pPr>
+      <w:bookmarkStart w:id="0" w:name="_GoBack"/>
+      <w:bookmarkEnd w:id="0"/>
     </w:p>
     <w:p>
       <w:pPr>

</xml_diff>